<commit_message>
decomposed linear regression into methods.
</commit_message>
<xml_diff>
--- a/The Learning Problem HW2.docx
+++ b/The Learning Problem HW2.docx
@@ -293,7 +293,21 @@
             <w:rStyle w:val="Hyperlink"/>
             <w:rFonts w:ascii="Calibri" w:hAnsi="Calibri"/>
           </w:rPr>
-          <w:t>https://github.com/cmishra/Learning-from-data-coursework/tree/master/HW1%20-%20PLA%20Implementation</w:t>
+          <w:t>htt</w:t>
+        </w:r>
+        <w:r>
+          <w:rPr>
+            <w:rStyle w:val="Hyperlink"/>
+            <w:rFonts w:ascii="Calibri" w:hAnsi="Calibri"/>
+          </w:rPr>
+          <w:t>p</w:t>
+        </w:r>
+        <w:r>
+          <w:rPr>
+            <w:rStyle w:val="Hyperlink"/>
+            <w:rFonts w:ascii="Calibri" w:hAnsi="Calibri"/>
+          </w:rPr>
+          <w:t>s://github.com/cmishra/Learning-from-data-coursework/tree/master/HW1%20-%20PLA%20Implementation</w:t>
         </w:r>
       </w:hyperlink>
       <w:r>
@@ -769,21 +783,7 @@
         <w:rPr>
           <w:rFonts w:ascii="Calibri" w:hAnsi="Calibri"/>
         </w:rPr>
-        <w:t xml:space="preserve"> </w:t>
-      </w:r>
-      <w:proofErr w:type="gramStart"/>
-      <w:r>
-        <w:rPr>
-          <w:rFonts w:ascii="Calibri" w:hAnsi="Calibri"/>
-        </w:rPr>
-        <w:t>is</w:t>
-      </w:r>
-      <w:proofErr w:type="gramEnd"/>
-      <w:r>
-        <w:rPr>
-          <w:rFonts w:ascii="Calibri" w:hAnsi="Calibri"/>
-        </w:rPr>
-        <w:t xml:space="preserve"> the original (deterministic) target function. </w:t>
+        <w:t xml:space="preserve"> is the original (deterministic) target function. </w:t>
       </w:r>
       <m:oMath>
         <m:sSub>
@@ -823,21 +823,7 @@
         <w:rPr>
           <w:rFonts w:ascii="Calibri" w:hAnsi="Calibri"/>
         </w:rPr>
-        <w:t xml:space="preserve"> </w:t>
-      </w:r>
-      <w:proofErr w:type="gramStart"/>
-      <w:r>
-        <w:rPr>
-          <w:rFonts w:ascii="Calibri" w:hAnsi="Calibri"/>
-        </w:rPr>
-        <w:t>is</w:t>
-      </w:r>
-      <w:proofErr w:type="gramEnd"/>
-      <w:r>
-        <w:rPr>
-          <w:rFonts w:ascii="Calibri" w:hAnsi="Calibri"/>
-        </w:rPr>
-        <w:t xml:space="preserve"> the new, stochastic target function</w:t>
+        <w:t xml:space="preserve"> is the new, stochastic target function</w:t>
       </w:r>
       <w:r>
         <w:rPr>
@@ -905,21 +891,7 @@
         <w:rPr>
           <w:rFonts w:ascii="Calibri" w:hAnsi="Calibri"/>
         </w:rPr>
-        <w:t xml:space="preserve"> </w:t>
-      </w:r>
-      <w:proofErr w:type="gramStart"/>
-      <w:r>
-        <w:rPr>
-          <w:rFonts w:ascii="Calibri" w:hAnsi="Calibri"/>
-        </w:rPr>
-        <w:t>is</w:t>
-      </w:r>
-      <w:proofErr w:type="gramEnd"/>
-      <w:r>
-        <w:rPr>
-          <w:rFonts w:ascii="Calibri" w:hAnsi="Calibri"/>
-        </w:rPr>
-        <w:t xml:space="preserve"> an arbitrary hypothesis function.</w:t>
+        <w:t xml:space="preserve"> is an arbitrary hypothesis function.</w:t>
       </w:r>
       <w:r>
         <w:rPr>
@@ -1282,13 +1254,7 @@
             <w:rPr>
               <w:rFonts w:ascii="Cambria Math" w:hAnsi="Cambria Math"/>
             </w:rPr>
-            <m:t>=</m:t>
-          </m:r>
-          <m:r>
-            <w:rPr>
-              <w:rFonts w:ascii="Cambria Math" w:hAnsi="Cambria Math"/>
-            </w:rPr>
-            <m:t>p</m:t>
+            <m:t>=p</m:t>
           </m:r>
           <m:d>
             <m:dPr>
@@ -3447,21 +3413,7 @@
         <w:rPr>
           <w:rFonts w:ascii="Calibri" w:hAnsi="Calibri"/>
         </w:rPr>
-        <w:t>0.3551 (si</w:t>
-      </w:r>
-      <w:proofErr w:type="spellStart"/>
-      <w:r>
-        <w:rPr>
-          <w:rFonts w:ascii="Calibri" w:hAnsi="Calibri"/>
-        </w:rPr>
-        <w:t>gnificantly</w:t>
-      </w:r>
-      <w:proofErr w:type="spellEnd"/>
-      <w:r>
-        <w:rPr>
-          <w:rFonts w:ascii="Calibri" w:hAnsi="Calibri"/>
-        </w:rPr>
-        <w:t xml:space="preserve"> different than the </w:t>
+        <w:t xml:space="preserve">0.3551 (significantly different than the </w:t>
       </w:r>
       <m:oMath>
         <m:r>
@@ -3477,6 +3429,42 @@
         </w:rPr>
         <w:t>0.28 that the verification program achieved, but with both the answer is the same).</w:t>
       </w:r>
+      <w:r>
+        <w:rPr>
+          <w:rFonts w:ascii="Calibri" w:hAnsi="Calibri"/>
+        </w:rPr>
+        <w:t xml:space="preserve"> The implemented program can be found at </w:t>
+      </w:r>
+      <w:hyperlink r:id="rId12" w:history="1">
+        <w:r>
+          <w:rPr>
+            <w:rStyle w:val="Hyperlink"/>
+            <w:rFonts w:ascii="Calibri" w:hAnsi="Calibri"/>
+          </w:rPr>
+          <w:t>https://github.com/cmishra/Learning-from-data-</w:t>
+        </w:r>
+        <w:r>
+          <w:rPr>
+            <w:rStyle w:val="Hyperlink"/>
+            <w:rFonts w:ascii="Calibri" w:hAnsi="Calibri"/>
+          </w:rPr>
+          <w:lastRenderedPageBreak/>
+          <w:t>coursework/blob/master/hw2Programs/src/LinRegImplementation.java</w:t>
+        </w:r>
+      </w:hyperlink>
+      <w:r>
+        <w:rPr>
+          <w:rFonts w:ascii="Calibri" w:hAnsi="Calibri"/>
+        </w:rPr>
+        <w:t xml:space="preserve">. </w:t>
+      </w:r>
+    </w:p>
+    <w:p>
+      <w:pPr>
+        <w:rPr>
+          <w:rFonts w:ascii="Calibri" w:hAnsi="Calibri"/>
+        </w:rPr>
+      </w:pPr>
       <w:bookmarkStart w:id="1" w:name="_GoBack"/>
       <w:bookmarkEnd w:id="1"/>
     </w:p>
@@ -4076,6 +4064,18 @@
       </w:tcPr>
     </w:tblStylePr>
   </w:style>
+  <w:style w:type="character" w:styleId="FollowedHyperlink">
+    <w:name w:val="FollowedHyperlink"/>
+    <w:basedOn w:val="DefaultParagraphFont"/>
+    <w:uiPriority w:val="99"/>
+    <w:semiHidden/>
+    <w:unhideWhenUsed/>
+    <w:rsid w:val="009A114E"/>
+    <w:rPr>
+      <w:color w:val="954F72" w:themeColor="followedHyperlink"/>
+      <w:u w:val="single"/>
+    </w:rPr>
+  </w:style>
 </w:styles>
 </file>
 

</xml_diff>

<commit_message>
implemented PLA initalized by linear regression
</commit_message>
<xml_diff>
--- a/The Learning Problem HW2.docx
+++ b/The Learning Problem HW2.docx
@@ -783,7 +783,21 @@
         <w:rPr>
           <w:rFonts w:ascii="Calibri" w:hAnsi="Calibri"/>
         </w:rPr>
-        <w:t xml:space="preserve"> is the original (deterministic) target function. </w:t>
+        <w:t xml:space="preserve"> </w:t>
+      </w:r>
+      <w:proofErr w:type="gramStart"/>
+      <w:r>
+        <w:rPr>
+          <w:rFonts w:ascii="Calibri" w:hAnsi="Calibri"/>
+        </w:rPr>
+        <w:t>is</w:t>
+      </w:r>
+      <w:proofErr w:type="gramEnd"/>
+      <w:r>
+        <w:rPr>
+          <w:rFonts w:ascii="Calibri" w:hAnsi="Calibri"/>
+        </w:rPr>
+        <w:t xml:space="preserve"> the original (deterministic) target function. </w:t>
       </w:r>
       <m:oMath>
         <m:sSub>
@@ -823,7 +837,21 @@
         <w:rPr>
           <w:rFonts w:ascii="Calibri" w:hAnsi="Calibri"/>
         </w:rPr>
-        <w:t xml:space="preserve"> is the new, stochastic target function</w:t>
+        <w:t xml:space="preserve"> </w:t>
+      </w:r>
+      <w:proofErr w:type="gramStart"/>
+      <w:r>
+        <w:rPr>
+          <w:rFonts w:ascii="Calibri" w:hAnsi="Calibri"/>
+        </w:rPr>
+        <w:t>is</w:t>
+      </w:r>
+      <w:proofErr w:type="gramEnd"/>
+      <w:r>
+        <w:rPr>
+          <w:rFonts w:ascii="Calibri" w:hAnsi="Calibri"/>
+        </w:rPr>
+        <w:t xml:space="preserve"> the new, stochastic target function</w:t>
       </w:r>
       <w:r>
         <w:rPr>
@@ -891,7 +919,21 @@
         <w:rPr>
           <w:rFonts w:ascii="Calibri" w:hAnsi="Calibri"/>
         </w:rPr>
-        <w:t xml:space="preserve"> is an arbitrary hypothesis function.</w:t>
+        <w:t xml:space="preserve"> </w:t>
+      </w:r>
+      <w:proofErr w:type="gramStart"/>
+      <w:r>
+        <w:rPr>
+          <w:rFonts w:ascii="Calibri" w:hAnsi="Calibri"/>
+        </w:rPr>
+        <w:t>is</w:t>
+      </w:r>
+      <w:proofErr w:type="gramEnd"/>
+      <w:r>
+        <w:rPr>
+          <w:rFonts w:ascii="Calibri" w:hAnsi="Calibri"/>
+        </w:rPr>
+        <w:t xml:space="preserve"> an arbitrary hypothesis function.</w:t>
       </w:r>
       <w:r>
         <w:rPr>
@@ -3282,7 +3324,7 @@
                   <wp:posOffset>447675</wp:posOffset>
                 </wp:positionH>
                 <wp:positionV relativeFrom="paragraph">
-                  <wp:posOffset>4286250</wp:posOffset>
+                  <wp:posOffset>4057650</wp:posOffset>
                 </wp:positionV>
                 <wp:extent cx="267970" cy="277495"/>
                 <wp:effectExtent l="0" t="0" r="0" b="0"/>
@@ -3333,7 +3375,7 @@
           </mc:Choice>
           <mc:Fallback>
             <w:pict>
-              <v:rect w14:anchorId="63AC8D9D" id="Rectangle 13" o:spid="_x0000_s1026" style="position:absolute;margin-left:35.25pt;margin-top:337.5pt;width:21.1pt;height:21.85pt;z-index:251663360;visibility:visible;mso-wrap-style:square;mso-wrap-distance-left:0;mso-wrap-distance-top:0;mso-wrap-distance-right:0;mso-wrap-distance-bottom:0;mso-position-horizontal:absolute;mso-position-horizontal-relative:text;mso-position-vertical:absolute;mso-position-vertical-relative:text;v-text-anchor:top" o:gfxdata="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" fillcolor="#ff9" strokecolor="#3465a4">
+              <v:rect w14:anchorId="41C5A6B2" id="Rectangle 13" o:spid="_x0000_s1026" style="position:absolute;margin-left:35.25pt;margin-top:319.5pt;width:21.1pt;height:21.85pt;z-index:251663360;visibility:visible;mso-wrap-style:square;mso-wrap-distance-left:0;mso-wrap-distance-top:0;mso-wrap-distance-right:0;mso-wrap-distance-bottom:0;mso-position-horizontal:absolute;mso-position-horizontal-relative:text;mso-position-vertical:absolute;mso-position-vertical-relative:text;v-text-anchor:top" o:gfxdata="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" fillcolor="#ff9" strokecolor="#3465a4">
                 <v:fill opacity="32896f"/>
               </v:rect>
             </w:pict>
@@ -3413,7 +3455,183 @@
         <w:rPr>
           <w:rFonts w:ascii="Calibri" w:hAnsi="Calibri"/>
         </w:rPr>
-        <w:t xml:space="preserve">0.3551 (significantly different than the </w:t>
+        <w:t>0.</w:t>
+      </w:r>
+      <w:r>
+        <w:rPr>
+          <w:rFonts w:ascii="Calibri" w:hAnsi="Calibri"/>
+        </w:rPr>
+        <w:t xml:space="preserve">17. </w:t>
+      </w:r>
+      <w:r>
+        <w:rPr>
+          <w:rFonts w:ascii="Calibri" w:hAnsi="Calibri"/>
+        </w:rPr>
+        <w:t xml:space="preserve">The implemented program can be found at </w:t>
+      </w:r>
+      <w:hyperlink r:id="rId12" w:history="1">
+        <w:r>
+          <w:rPr>
+            <w:rStyle w:val="Hyperlink"/>
+            <w:rFonts w:ascii="Calibri" w:hAnsi="Calibri"/>
+          </w:rPr>
+          <w:t>https://github.com/cmishra/Learning-from-data-coursework/blob/master/hw2Programs/src/LinRegImplementation.java</w:t>
+        </w:r>
+      </w:hyperlink>
+      <w:r>
+        <w:rPr>
+          <w:rFonts w:ascii="Calibri" w:hAnsi="Calibri"/>
+        </w:rPr>
+        <w:t xml:space="preserve">. </w:t>
+      </w:r>
+    </w:p>
+    <w:p>
+      <w:pPr>
+        <w:rPr>
+          <w:rFonts w:ascii="Calibri" w:hAnsi="Calibri"/>
+        </w:rPr>
+      </w:pPr>
+      <w:r>
+        <w:rPr>
+          <w:rFonts w:ascii="Calibri" w:hAnsi="Calibri"/>
+          <w:noProof/>
+          <w:lang w:eastAsia="en-US" w:bidi="ar-SA"/>
+        </w:rPr>
+        <w:lastRenderedPageBreak/>
+        <mc:AlternateContent>
+          <mc:Choice Requires="wps">
+            <w:drawing>
+              <wp:anchor distT="0" distB="0" distL="0" distR="0" simplePos="0" relativeHeight="251665408" behindDoc="0" locked="0" layoutInCell="1" allowOverlap="1" wp14:anchorId="424FC420" wp14:editId="0923CC35">
+                <wp:simplePos x="0" y="0"/>
+                <wp:positionH relativeFrom="column">
+                  <wp:posOffset>281305</wp:posOffset>
+                </wp:positionH>
+                <wp:positionV relativeFrom="paragraph">
+                  <wp:posOffset>1608455</wp:posOffset>
+                </wp:positionV>
+                <wp:extent cx="267970" cy="277495"/>
+                <wp:effectExtent l="0" t="0" r="0" b="0"/>
+                <wp:wrapNone/>
+                <wp:docPr id="16" name="Rectangle 16"/>
+                <wp:cNvGraphicFramePr/>
+                <a:graphic xmlns:a="http://schemas.openxmlformats.org/drawingml/2006/main">
+                  <a:graphicData uri="http://schemas.microsoft.com/office/word/2010/wordprocessingShape">
+                    <wps:wsp>
+                      <wps:cNvSpPr/>
+                      <wps:spPr>
+                        <a:xfrm>
+                          <a:off x="0" y="0"/>
+                          <a:ext cx="267970" cy="277495"/>
+                        </a:xfrm>
+                        <a:prstGeom prst="rect">
+                          <a:avLst/>
+                        </a:prstGeom>
+                        <a:solidFill>
+                          <a:srgbClr val="FFFF99">
+                            <a:alpha val="50000"/>
+                          </a:srgbClr>
+                        </a:solidFill>
+                        <a:ln>
+                          <a:solidFill>
+                            <a:srgbClr val="3465A4"/>
+                          </a:solidFill>
+                        </a:ln>
+                      </wps:spPr>
+                      <wps:style>
+                        <a:lnRef idx="0">
+                          <a:scrgbClr r="0" g="0" b="0"/>
+                        </a:lnRef>
+                        <a:fillRef idx="0">
+                          <a:scrgbClr r="0" g="0" b="0"/>
+                        </a:fillRef>
+                        <a:effectRef idx="0">
+                          <a:scrgbClr r="0" g="0" b="0"/>
+                        </a:effectRef>
+                        <a:fontRef idx="minor"/>
+                      </wps:style>
+                      <wps:bodyPr/>
+                    </wps:wsp>
+                  </a:graphicData>
+                </a:graphic>
+              </wp:anchor>
+            </w:drawing>
+          </mc:Choice>
+          <mc:Fallback>
+            <w:pict>
+              <v:rect w14:anchorId="58751C97" id="Rectangle 16" o:spid="_x0000_s1026" style="position:absolute;margin-left:22.15pt;margin-top:126.65pt;width:21.1pt;height:21.85pt;z-index:251665408;visibility:visible;mso-wrap-style:square;mso-wrap-distance-left:0;mso-wrap-distance-top:0;mso-wrap-distance-right:0;mso-wrap-distance-bottom:0;mso-position-horizontal:absolute;mso-position-horizontal-relative:text;mso-position-vertical:absolute;mso-position-vertical-relative:text;v-text-anchor:top" o:gfxdata="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" fillcolor="#ff9" strokecolor="#3465a4">
+                <v:fill opacity="32896f"/>
+              </v:rect>
+            </w:pict>
+          </mc:Fallback>
+        </mc:AlternateContent>
+      </w:r>
+      <w:r>
+        <w:rPr>
+          <w:rFonts w:ascii="Calibri" w:hAnsi="Calibri"/>
+          <w:noProof/>
+          <w:lang w:eastAsia="en-US" w:bidi="ar-SA"/>
+        </w:rPr>
+        <w:drawing>
+          <wp:inline distT="0" distB="0" distL="0" distR="0">
+            <wp:extent cx="5430008" cy="2114845"/>
+            <wp:effectExtent l="0" t="0" r="0" b="0"/>
+            <wp:docPr id="14" name="Picture 14"/>
+            <wp:cNvGraphicFramePr>
+              <a:graphicFrameLocks xmlns:a="http://schemas.openxmlformats.org/drawingml/2006/main" noChangeAspect="1"/>
+            </wp:cNvGraphicFramePr>
+            <a:graphic xmlns:a="http://schemas.openxmlformats.org/drawingml/2006/main">
+              <a:graphicData uri="http://schemas.openxmlformats.org/drawingml/2006/picture">
+                <pic:pic xmlns:pic="http://schemas.openxmlformats.org/drawingml/2006/picture">
+                  <pic:nvPicPr>
+                    <pic:cNvPr id="14" name="pic.PNG"/>
+                    <pic:cNvPicPr/>
+                  </pic:nvPicPr>
+                  <pic:blipFill>
+                    <a:blip r:embed="rId13">
+                      <a:extLst>
+                        <a:ext uri="{28A0092B-C50C-407E-A947-70E740481C1C}">
+                          <a14:useLocalDpi xmlns:a14="http://schemas.microsoft.com/office/drawing/2010/main" val="0"/>
+                        </a:ext>
+                      </a:extLst>
+                    </a:blip>
+                    <a:stretch>
+                      <a:fillRect/>
+                    </a:stretch>
+                  </pic:blipFill>
+                  <pic:spPr>
+                    <a:xfrm>
+                      <a:off x="0" y="0"/>
+                      <a:ext cx="5430008" cy="2114845"/>
+                    </a:xfrm>
+                    <a:prstGeom prst="rect">
+                      <a:avLst/>
+                    </a:prstGeom>
+                  </pic:spPr>
+                </pic:pic>
+              </a:graphicData>
+            </a:graphic>
+          </wp:inline>
+        </w:drawing>
+      </w:r>
+    </w:p>
+    <w:p>
+      <w:pPr>
+        <w:rPr>
+          <w:rFonts w:ascii="Calibri" w:hAnsi="Calibri"/>
+        </w:rPr>
+      </w:pPr>
+    </w:p>
+    <w:p>
+      <w:pPr>
+        <w:rPr>
+          <w:rFonts w:ascii="Calibri" w:hAnsi="Calibri"/>
+        </w:rPr>
+      </w:pPr>
+      <w:r>
+        <w:rPr>
+          <w:rFonts w:ascii="Calibri" w:hAnsi="Calibri"/>
+        </w:rPr>
+        <w:t xml:space="preserve">My implemented program had an average of </w:t>
       </w:r>
       <m:oMath>
         <m:r>
@@ -3427,36 +3645,46 @@
         <w:rPr>
           <w:rFonts w:ascii="Calibri" w:hAnsi="Calibri"/>
         </w:rPr>
-        <w:t>0.28 that the verification program achieved, but with both the answer is the same).</w:t>
-      </w:r>
-      <w:r>
-        <w:rPr>
-          <w:rFonts w:ascii="Calibri" w:hAnsi="Calibri"/>
-        </w:rPr>
-        <w:t xml:space="preserve"> The implemented program can be found at </w:t>
-      </w:r>
-      <w:hyperlink r:id="rId12" w:history="1">
+        <w:t>0.</w:t>
+      </w:r>
+      <w:r>
+        <w:rPr>
+          <w:rFonts w:ascii="Calibri" w:hAnsi="Calibri"/>
+        </w:rPr>
+        <w:t>17</w:t>
+      </w:r>
+      <w:r>
+        <w:rPr>
+          <w:rFonts w:ascii="Calibri" w:hAnsi="Calibri"/>
+        </w:rPr>
+        <w:t xml:space="preserve">. </w:t>
+      </w:r>
+      <w:r>
+        <w:rPr>
+          <w:rFonts w:ascii="Calibri" w:hAnsi="Calibri"/>
+        </w:rPr>
+        <w:t xml:space="preserve">This tracks the in-sample error phenomenally well. </w:t>
+      </w:r>
+      <w:r>
+        <w:rPr>
+          <w:rFonts w:ascii="Calibri" w:hAnsi="Calibri"/>
+        </w:rPr>
+        <w:t xml:space="preserve">The implemented program can be found at </w:t>
+      </w:r>
+      <w:hyperlink r:id="rId14" w:history="1">
         <w:r>
           <w:rPr>
             <w:rStyle w:val="Hyperlink"/>
             <w:rFonts w:ascii="Calibri" w:hAnsi="Calibri"/>
           </w:rPr>
-          <w:t>https://github.com/cmishra/Learning-from-data-</w:t>
-        </w:r>
-        <w:r>
-          <w:rPr>
-            <w:rStyle w:val="Hyperlink"/>
-            <w:rFonts w:ascii="Calibri" w:hAnsi="Calibri"/>
-          </w:rPr>
-          <w:lastRenderedPageBreak/>
-          <w:t>coursework/blob/master/hw2Programs/src/LinRegImplementation.java</w:t>
+          <w:t>https://github.com/cmishra/Learning-from-data-coursework/blob/master/hw2Programs/src/LinRegImplementation.java</w:t>
         </w:r>
       </w:hyperlink>
       <w:r>
         <w:rPr>
           <w:rFonts w:ascii="Calibri" w:hAnsi="Calibri"/>
         </w:rPr>
-        <w:t xml:space="preserve">. </w:t>
+        <w:t>.</w:t>
       </w:r>
     </w:p>
     <w:p>
@@ -3465,8 +3693,176 @@
           <w:rFonts w:ascii="Calibri" w:hAnsi="Calibri"/>
         </w:rPr>
       </w:pPr>
+    </w:p>
+    <w:p>
+      <w:pPr>
+        <w:rPr>
+          <w:rFonts w:ascii="Calibri" w:hAnsi="Calibri"/>
+        </w:rPr>
+      </w:pPr>
+    </w:p>
+    <w:p>
+      <w:pPr>
+        <w:rPr>
+          <w:rFonts w:ascii="Calibri" w:hAnsi="Calibri"/>
+        </w:rPr>
+      </w:pPr>
+      <w:r>
+        <w:rPr>
+          <w:rFonts w:ascii="Calibri" w:hAnsi="Calibri"/>
+          <w:noProof/>
+          <w:lang w:eastAsia="en-US" w:bidi="ar-SA"/>
+        </w:rPr>
+        <mc:AlternateContent>
+          <mc:Choice Requires="wps">
+            <w:drawing>
+              <wp:anchor distT="0" distB="0" distL="0" distR="0" simplePos="0" relativeHeight="251667456" behindDoc="0" locked="0" layoutInCell="1" allowOverlap="1" wp14:anchorId="2F561181" wp14:editId="13EA3D6F">
+                <wp:simplePos x="0" y="0"/>
+                <wp:positionH relativeFrom="column">
+                  <wp:posOffset>276225</wp:posOffset>
+                </wp:positionH>
+                <wp:positionV relativeFrom="paragraph">
+                  <wp:posOffset>1409065</wp:posOffset>
+                </wp:positionV>
+                <wp:extent cx="267970" cy="277495"/>
+                <wp:effectExtent l="0" t="0" r="0" b="0"/>
+                <wp:wrapNone/>
+                <wp:docPr id="18" name="Rectangle 18"/>
+                <wp:cNvGraphicFramePr/>
+                <a:graphic xmlns:a="http://schemas.openxmlformats.org/drawingml/2006/main">
+                  <a:graphicData uri="http://schemas.microsoft.com/office/word/2010/wordprocessingShape">
+                    <wps:wsp>
+                      <wps:cNvSpPr/>
+                      <wps:spPr>
+                        <a:xfrm>
+                          <a:off x="0" y="0"/>
+                          <a:ext cx="267970" cy="277495"/>
+                        </a:xfrm>
+                        <a:prstGeom prst="rect">
+                          <a:avLst/>
+                        </a:prstGeom>
+                        <a:solidFill>
+                          <a:srgbClr val="FFFF99">
+                            <a:alpha val="50000"/>
+                          </a:srgbClr>
+                        </a:solidFill>
+                        <a:ln>
+                          <a:solidFill>
+                            <a:srgbClr val="3465A4"/>
+                          </a:solidFill>
+                        </a:ln>
+                      </wps:spPr>
+                      <wps:style>
+                        <a:lnRef idx="0">
+                          <a:scrgbClr r="0" g="0" b="0"/>
+                        </a:lnRef>
+                        <a:fillRef idx="0">
+                          <a:scrgbClr r="0" g="0" b="0"/>
+                        </a:fillRef>
+                        <a:effectRef idx="0">
+                          <a:scrgbClr r="0" g="0" b="0"/>
+                        </a:effectRef>
+                        <a:fontRef idx="minor"/>
+                      </wps:style>
+                      <wps:bodyPr/>
+                    </wps:wsp>
+                  </a:graphicData>
+                </a:graphic>
+              </wp:anchor>
+            </w:drawing>
+          </mc:Choice>
+          <mc:Fallback>
+            <w:pict>
+              <v:rect w14:anchorId="7E19D4FA" id="Rectangle 18" o:spid="_x0000_s1026" style="position:absolute;margin-left:21.75pt;margin-top:110.95pt;width:21.1pt;height:21.85pt;z-index:251667456;visibility:visible;mso-wrap-style:square;mso-wrap-distance-left:0;mso-wrap-distance-top:0;mso-wrap-distance-right:0;mso-wrap-distance-bottom:0;mso-position-horizontal:absolute;mso-position-horizontal-relative:text;mso-position-vertical:absolute;mso-position-vertical-relative:text;v-text-anchor:top" o:gfxdata="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" fillcolor="#ff9" strokecolor="#3465a4">
+                <v:fill opacity="32896f"/>
+              </v:rect>
+            </w:pict>
+          </mc:Fallback>
+        </mc:AlternateContent>
+      </w:r>
+      <w:r>
+        <w:rPr>
+          <w:rFonts w:ascii="Calibri" w:hAnsi="Calibri"/>
+          <w:noProof/>
+          <w:lang w:eastAsia="en-US" w:bidi="ar-SA"/>
+        </w:rPr>
+        <w:drawing>
+          <wp:inline distT="0" distB="0" distL="0" distR="0" wp14:anchorId="67A620F2" wp14:editId="6B4ADFB1">
+            <wp:extent cx="5430008" cy="2734057"/>
+            <wp:effectExtent l="0" t="0" r="0" b="9525"/>
+            <wp:docPr id="17" name="Picture 17"/>
+            <wp:cNvGraphicFramePr>
+              <a:graphicFrameLocks xmlns:a="http://schemas.openxmlformats.org/drawingml/2006/main" noChangeAspect="1"/>
+            </wp:cNvGraphicFramePr>
+            <a:graphic xmlns:a="http://schemas.openxmlformats.org/drawingml/2006/main">
+              <a:graphicData uri="http://schemas.openxmlformats.org/drawingml/2006/picture">
+                <pic:pic xmlns:pic="http://schemas.openxmlformats.org/drawingml/2006/picture">
+                  <pic:nvPicPr>
+                    <pic:cNvPr id="17" name="pic.PNG"/>
+                    <pic:cNvPicPr/>
+                  </pic:nvPicPr>
+                  <pic:blipFill>
+                    <a:blip r:embed="rId15">
+                      <a:extLst>
+                        <a:ext uri="{28A0092B-C50C-407E-A947-70E740481C1C}">
+                          <a14:useLocalDpi xmlns:a14="http://schemas.microsoft.com/office/drawing/2010/main" val="0"/>
+                        </a:ext>
+                      </a:extLst>
+                    </a:blip>
+                    <a:stretch>
+                      <a:fillRect/>
+                    </a:stretch>
+                  </pic:blipFill>
+                  <pic:spPr>
+                    <a:xfrm>
+                      <a:off x="0" y="0"/>
+                      <a:ext cx="5430008" cy="2734057"/>
+                    </a:xfrm>
+                    <a:prstGeom prst="rect">
+                      <a:avLst/>
+                    </a:prstGeom>
+                  </pic:spPr>
+                </pic:pic>
+              </a:graphicData>
+            </a:graphic>
+          </wp:inline>
+        </w:drawing>
+      </w:r>
+    </w:p>
+    <w:p>
+      <w:pPr>
+        <w:rPr>
+          <w:rFonts w:ascii="Calibri" w:hAnsi="Calibri"/>
+        </w:rPr>
+      </w:pPr>
+      <w:r>
+        <w:rPr>
+          <w:rFonts w:ascii="Calibri" w:hAnsi="Calibri"/>
+        </w:rPr>
+        <w:t>My implemented program had an average iteration count of 3.55. This is much smaller than initializing the weights at 0 (</w:t>
+      </w:r>
+      <m:oMath>
+        <m:r>
+          <w:rPr>
+            <w:rFonts w:ascii="Cambria Math" w:hAnsi="Cambria Math"/>
+          </w:rPr>
+          <m:t>~15</m:t>
+        </m:r>
+      </m:oMath>
+      <w:r>
+        <w:rPr>
+          <w:rFonts w:ascii="Calibri" w:hAnsi="Calibri"/>
+        </w:rPr>
+        <w:t>)</w:t>
+      </w:r>
       <w:bookmarkStart w:id="1" w:name="_GoBack"/>
       <w:bookmarkEnd w:id="1"/>
+      <w:r>
+        <w:rPr>
+          <w:rFonts w:ascii="Calibri" w:hAnsi="Calibri"/>
+        </w:rPr>
+        <w:t xml:space="preserve">. </w:t>
+      </w:r>
     </w:p>
     <w:sectPr>
       <w:pgSz w:w="12240" w:h="15840"/>

</xml_diff>

<commit_message>
implemented non-linear lin reg and lin reg with transformations.
</commit_message>
<xml_diff>
--- a/The Learning Problem HW2.docx
+++ b/The Learning Problem HW2.docx
@@ -188,7 +188,7 @@
                     </pic:cNvPicPr>
                   </pic:nvPicPr>
                   <pic:blipFill>
-                    <a:blip r:embed="rId4"/>
+                    <a:blip r:embed="rId5"/>
                     <a:stretch>
                       <a:fillRect/>
                     </a:stretch>
@@ -247,7 +247,7 @@
                     </pic:cNvPicPr>
                   </pic:nvPicPr>
                   <pic:blipFill>
-                    <a:blip r:embed="rId5"/>
+                    <a:blip r:embed="rId6"/>
                     <a:stretch>
                       <a:fillRect/>
                     </a:stretch>
@@ -287,27 +287,13 @@
         </w:rPr>
         <w:t xml:space="preserve">For the program with which this was generated, refer to </w:t>
       </w:r>
-      <w:hyperlink r:id="rId6" w:history="1">
+      <w:hyperlink r:id="rId7" w:history="1">
         <w:r>
           <w:rPr>
             <w:rStyle w:val="Hyperlink"/>
             <w:rFonts w:ascii="Calibri" w:hAnsi="Calibri"/>
           </w:rPr>
-          <w:t>htt</w:t>
-        </w:r>
-        <w:r>
-          <w:rPr>
-            <w:rStyle w:val="Hyperlink"/>
-            <w:rFonts w:ascii="Calibri" w:hAnsi="Calibri"/>
-          </w:rPr>
-          <w:t>p</w:t>
-        </w:r>
-        <w:r>
-          <w:rPr>
-            <w:rStyle w:val="Hyperlink"/>
-            <w:rFonts w:ascii="Calibri" w:hAnsi="Calibri"/>
-          </w:rPr>
-          <w:t>s://github.com/cmishra/Learning-from-data-coursework/tree/master/HW1%20-%20PLA%20Implementation</w:t>
+          <w:t>https://github.com/cmishra/Learning-from-data-coursework/tree/master/HW1%20-%20PLA%20Implementation</w:t>
         </w:r>
       </w:hyperlink>
       <w:r>
@@ -436,7 +422,7 @@
                     </pic:cNvPicPr>
                   </pic:nvPicPr>
                   <pic:blipFill>
-                    <a:blip r:embed="rId7"/>
+                    <a:blip r:embed="rId8"/>
                     <a:stretch>
                       <a:fillRect/>
                     </a:stretch>
@@ -495,7 +481,7 @@
                     </pic:cNvPicPr>
                   </pic:nvPicPr>
                   <pic:blipFill>
-                    <a:blip r:embed="rId8"/>
+                    <a:blip r:embed="rId9"/>
                     <a:stretch>
                       <a:fillRect/>
                     </a:stretch>
@@ -561,7 +547,7 @@
                     </pic:cNvPicPr>
                   </pic:nvPicPr>
                   <pic:blipFill>
-                    <a:blip r:embed="rId9"/>
+                    <a:blip r:embed="rId10"/>
                     <a:stretch>
                       <a:fillRect/>
                     </a:stretch>
@@ -2946,7 +2932,7 @@
                     <pic:cNvPicPr/>
                   </pic:nvPicPr>
                   <pic:blipFill>
-                    <a:blip r:embed="rId10">
+                    <a:blip r:embed="rId11">
                       <a:extLst>
                         <a:ext uri="{28A0092B-C50C-407E-A947-70E740481C1C}">
                           <a14:useLocalDpi xmlns:a14="http://schemas.microsoft.com/office/drawing/2010/main" val="0"/>
@@ -3375,7 +3361,7 @@
           </mc:Choice>
           <mc:Fallback>
             <w:pict>
-              <v:rect w14:anchorId="41C5A6B2" id="Rectangle 13" o:spid="_x0000_s1026" style="position:absolute;margin-left:35.25pt;margin-top:319.5pt;width:21.1pt;height:21.85pt;z-index:251663360;visibility:visible;mso-wrap-style:square;mso-wrap-distance-left:0;mso-wrap-distance-top:0;mso-wrap-distance-right:0;mso-wrap-distance-bottom:0;mso-position-horizontal:absolute;mso-position-horizontal-relative:text;mso-position-vertical:absolute;mso-position-vertical-relative:text;v-text-anchor:top" o:gfxdata="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" fillcolor="#ff9" strokecolor="#3465a4">
+              <v:rect w14:anchorId="050BED69" id="Rectangle 13" o:spid="_x0000_s1026" style="position:absolute;margin-left:35.25pt;margin-top:319.5pt;width:21.1pt;height:21.85pt;z-index:251663360;visibility:visible;mso-wrap-style:square;mso-wrap-distance-left:0;mso-wrap-distance-top:0;mso-wrap-distance-right:0;mso-wrap-distance-bottom:0;mso-position-horizontal:absolute;mso-position-horizontal-relative:text;mso-position-vertical:absolute;mso-position-vertical-relative:text;v-text-anchor:top" o:gfxdata="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" fillcolor="#ff9" strokecolor="#3465a4">
                 <v:fill opacity="32896f"/>
               </v:rect>
             </w:pict>
@@ -3404,7 +3390,7 @@
                     <pic:cNvPicPr/>
                   </pic:nvPicPr>
                   <pic:blipFill>
-                    <a:blip r:embed="rId11">
+                    <a:blip r:embed="rId12">
                       <a:extLst>
                         <a:ext uri="{28A0092B-C50C-407E-A947-70E740481C1C}">
                           <a14:useLocalDpi xmlns:a14="http://schemas.microsoft.com/office/drawing/2010/main" val="0"/>
@@ -3469,7 +3455,7 @@
         </w:rPr>
         <w:t xml:space="preserve">The implemented program can be found at </w:t>
       </w:r>
-      <w:hyperlink r:id="rId12" w:history="1">
+      <w:hyperlink r:id="rId13" w:history="1">
         <w:r>
           <w:rPr>
             <w:rStyle w:val="Hyperlink"/>
@@ -3558,7 +3544,7 @@
           </mc:Choice>
           <mc:Fallback>
             <w:pict>
-              <v:rect w14:anchorId="58751C97" id="Rectangle 16" o:spid="_x0000_s1026" style="position:absolute;margin-left:22.15pt;margin-top:126.65pt;width:21.1pt;height:21.85pt;z-index:251665408;visibility:visible;mso-wrap-style:square;mso-wrap-distance-left:0;mso-wrap-distance-top:0;mso-wrap-distance-right:0;mso-wrap-distance-bottom:0;mso-position-horizontal:absolute;mso-position-horizontal-relative:text;mso-position-vertical:absolute;mso-position-vertical-relative:text;v-text-anchor:top" o:gfxdata="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" fillcolor="#ff9" strokecolor="#3465a4">
+              <v:rect w14:anchorId="2BC5598F" id="Rectangle 16" o:spid="_x0000_s1026" style="position:absolute;margin-left:22.15pt;margin-top:126.65pt;width:21.1pt;height:21.85pt;z-index:251665408;visibility:visible;mso-wrap-style:square;mso-wrap-distance-left:0;mso-wrap-distance-top:0;mso-wrap-distance-right:0;mso-wrap-distance-bottom:0;mso-position-horizontal:absolute;mso-position-horizontal-relative:text;mso-position-vertical:absolute;mso-position-vertical-relative:text;v-text-anchor:top" o:gfxdata="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" fillcolor="#ff9" strokecolor="#3465a4">
                 <v:fill opacity="32896f"/>
               </v:rect>
             </w:pict>
@@ -3587,7 +3573,7 @@
                     <pic:cNvPicPr/>
                   </pic:nvPicPr>
                   <pic:blipFill>
-                    <a:blip r:embed="rId13">
+                    <a:blip r:embed="rId14">
                       <a:extLst>
                         <a:ext uri="{28A0092B-C50C-407E-A947-70E740481C1C}">
                           <a14:useLocalDpi xmlns:a14="http://schemas.microsoft.com/office/drawing/2010/main" val="0"/>
@@ -3657,21 +3643,9 @@
         <w:rPr>
           <w:rFonts w:ascii="Calibri" w:hAnsi="Calibri"/>
         </w:rPr>
-        <w:t xml:space="preserve">. </w:t>
-      </w:r>
-      <w:r>
-        <w:rPr>
-          <w:rFonts w:ascii="Calibri" w:hAnsi="Calibri"/>
-        </w:rPr>
-        <w:t xml:space="preserve">This tracks the in-sample error phenomenally well. </w:t>
-      </w:r>
-      <w:r>
-        <w:rPr>
-          <w:rFonts w:ascii="Calibri" w:hAnsi="Calibri"/>
-        </w:rPr>
-        <w:t xml:space="preserve">The implemented program can be found at </w:t>
-      </w:r>
-      <w:hyperlink r:id="rId14" w:history="1">
+        <w:t xml:space="preserve">. This tracks the in-sample error phenomenally well. The implemented program can be found at </w:t>
+      </w:r>
+      <w:hyperlink r:id="rId15" w:history="1">
         <w:r>
           <w:rPr>
             <w:rStyle w:val="Hyperlink"/>
@@ -3773,7 +3747,7 @@
           </mc:Choice>
           <mc:Fallback>
             <w:pict>
-              <v:rect w14:anchorId="7E19D4FA" id="Rectangle 18" o:spid="_x0000_s1026" style="position:absolute;margin-left:21.75pt;margin-top:110.95pt;width:21.1pt;height:21.85pt;z-index:251667456;visibility:visible;mso-wrap-style:square;mso-wrap-distance-left:0;mso-wrap-distance-top:0;mso-wrap-distance-right:0;mso-wrap-distance-bottom:0;mso-position-horizontal:absolute;mso-position-horizontal-relative:text;mso-position-vertical:absolute;mso-position-vertical-relative:text;v-text-anchor:top" o:gfxdata="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" fillcolor="#ff9" strokecolor="#3465a4">
+              <v:rect w14:anchorId="197106B0" id="Rectangle 18" o:spid="_x0000_s1026" style="position:absolute;margin-left:21.75pt;margin-top:110.95pt;width:21.1pt;height:21.85pt;z-index:251667456;visibility:visible;mso-wrap-style:square;mso-wrap-distance-left:0;mso-wrap-distance-top:0;mso-wrap-distance-right:0;mso-wrap-distance-bottom:0;mso-position-horizontal:absolute;mso-position-horizontal-relative:text;mso-position-vertical:absolute;mso-position-vertical-relative:text;v-text-anchor:top" o:gfxdata="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" fillcolor="#ff9" strokecolor="#3465a4">
                 <v:fill opacity="32896f"/>
               </v:rect>
             </w:pict>
@@ -3802,7 +3776,7 @@
                     <pic:cNvPicPr/>
                   </pic:nvPicPr>
                   <pic:blipFill>
-                    <a:blip r:embed="rId15">
+                    <a:blip r:embed="rId16">
                       <a:extLst>
                         <a:ext uri="{28A0092B-C50C-407E-A947-70E740481C1C}">
                           <a14:useLocalDpi xmlns:a14="http://schemas.microsoft.com/office/drawing/2010/main" val="0"/>
@@ -3839,7 +3813,21 @@
         <w:rPr>
           <w:rFonts w:ascii="Calibri" w:hAnsi="Calibri"/>
         </w:rPr>
-        <w:t>My implemented program had an average iteration count of 3.55. This is much smaller than initializing the weights at 0 (</w:t>
+        <w:t xml:space="preserve">My implemented program had an average iteration count of </w:t>
+      </w:r>
+      <m:oMath>
+        <m:r>
+          <w:rPr>
+            <w:rFonts w:ascii="Cambria Math" w:hAnsi="Cambria Math"/>
+          </w:rPr>
+          <m:t>~</m:t>
+        </m:r>
+      </m:oMath>
+      <w:r>
+        <w:rPr>
+          <w:rFonts w:ascii="Calibri" w:hAnsi="Calibri"/>
+        </w:rPr>
+        <w:t>3.55. This is much smaller than initializing the weights at 0 (</w:t>
       </w:r>
       <m:oMath>
         <m:r>
@@ -3853,16 +3841,983 @@
         <w:rPr>
           <w:rFonts w:ascii="Calibri" w:hAnsi="Calibri"/>
         </w:rPr>
-        <w:t>)</w:t>
-      </w:r>
+        <w:t xml:space="preserve">). </w:t>
+      </w:r>
+      <w:r>
+        <w:rPr>
+          <w:rFonts w:ascii="Calibri" w:hAnsi="Calibri"/>
+        </w:rPr>
+        <w:t xml:space="preserve">The implemented program can be found at </w:t>
+      </w:r>
+      <w:hyperlink r:id="rId17" w:history="1">
+        <w:r>
+          <w:rPr>
+            <w:rStyle w:val="Hyperlink"/>
+            <w:rFonts w:ascii="Calibri" w:hAnsi="Calibri"/>
+          </w:rPr>
+          <w:t>https://github.com/cmishra/Learning-from-data-coursework/blob/master/hw2Programs/src/PLA.java</w:t>
+        </w:r>
+      </w:hyperlink>
+      <w:r>
+        <w:rPr>
+          <w:rFonts w:ascii="Calibri" w:hAnsi="Calibri"/>
+        </w:rPr>
+        <w:t xml:space="preserve"> </w:t>
+      </w:r>
+    </w:p>
+    <w:p>
+      <w:pPr>
+        <w:rPr>
+          <w:rFonts w:ascii="Calibri" w:hAnsi="Calibri"/>
+        </w:rPr>
+      </w:pPr>
+    </w:p>
+    <w:p>
+      <w:pPr>
+        <w:rPr>
+          <w:rFonts w:ascii="Calibri" w:hAnsi="Calibri"/>
+        </w:rPr>
+      </w:pPr>
+      <w:r>
+        <w:rPr>
+          <w:rFonts w:ascii="Calibri" w:hAnsi="Calibri"/>
+          <w:noProof/>
+          <w:lang w:eastAsia="en-US" w:bidi="ar-SA"/>
+        </w:rPr>
+        <w:lastRenderedPageBreak/>
+        <w:drawing>
+          <wp:inline distT="0" distB="0" distL="0" distR="0">
+            <wp:extent cx="5611008" cy="2286319"/>
+            <wp:effectExtent l="0" t="0" r="8890" b="0"/>
+            <wp:docPr id="19" name="Picture 19"/>
+            <wp:cNvGraphicFramePr>
+              <a:graphicFrameLocks xmlns:a="http://schemas.openxmlformats.org/drawingml/2006/main" noChangeAspect="1"/>
+            </wp:cNvGraphicFramePr>
+            <a:graphic xmlns:a="http://schemas.openxmlformats.org/drawingml/2006/main">
+              <a:graphicData uri="http://schemas.openxmlformats.org/drawingml/2006/picture">
+                <pic:pic xmlns:pic="http://schemas.openxmlformats.org/drawingml/2006/picture">
+                  <pic:nvPicPr>
+                    <pic:cNvPr id="19" name="pic.PNG"/>
+                    <pic:cNvPicPr/>
+                  </pic:nvPicPr>
+                  <pic:blipFill>
+                    <a:blip r:embed="rId18">
+                      <a:extLst>
+                        <a:ext uri="{28A0092B-C50C-407E-A947-70E740481C1C}">
+                          <a14:useLocalDpi xmlns:a14="http://schemas.microsoft.com/office/drawing/2010/main" val="0"/>
+                        </a:ext>
+                      </a:extLst>
+                    </a:blip>
+                    <a:stretch>
+                      <a:fillRect/>
+                    </a:stretch>
+                  </pic:blipFill>
+                  <pic:spPr>
+                    <a:xfrm>
+                      <a:off x="0" y="0"/>
+                      <a:ext cx="5611008" cy="2286319"/>
+                    </a:xfrm>
+                    <a:prstGeom prst="rect">
+                      <a:avLst/>
+                    </a:prstGeom>
+                  </pic:spPr>
+                </pic:pic>
+              </a:graphicData>
+            </a:graphic>
+          </wp:inline>
+        </w:drawing>
+      </w:r>
+    </w:p>
+    <w:p>
+      <w:pPr>
+        <w:rPr>
+          <w:rFonts w:ascii="Calibri" w:hAnsi="Calibri"/>
+        </w:rPr>
+      </w:pPr>
+      <w:r>
+        <w:rPr>
+          <w:rFonts w:ascii="Calibri" w:hAnsi="Calibri"/>
+          <w:noProof/>
+          <w:lang w:eastAsia="en-US" w:bidi="ar-SA"/>
+        </w:rPr>
+        <mc:AlternateContent>
+          <mc:Choice Requires="wps">
+            <w:drawing>
+              <wp:anchor distT="0" distB="0" distL="0" distR="0" simplePos="0" relativeHeight="251669504" behindDoc="0" locked="0" layoutInCell="1" allowOverlap="1" wp14:anchorId="597DC2E3" wp14:editId="48AA6677">
+                <wp:simplePos x="0" y="0"/>
+                <wp:positionH relativeFrom="column">
+                  <wp:posOffset>114300</wp:posOffset>
+                </wp:positionH>
+                <wp:positionV relativeFrom="paragraph">
+                  <wp:posOffset>1404620</wp:posOffset>
+                </wp:positionV>
+                <wp:extent cx="267970" cy="277495"/>
+                <wp:effectExtent l="0" t="0" r="0" b="0"/>
+                <wp:wrapNone/>
+                <wp:docPr id="21" name="Rectangle 21"/>
+                <wp:cNvGraphicFramePr/>
+                <a:graphic xmlns:a="http://schemas.openxmlformats.org/drawingml/2006/main">
+                  <a:graphicData uri="http://schemas.microsoft.com/office/word/2010/wordprocessingShape">
+                    <wps:wsp>
+                      <wps:cNvSpPr/>
+                      <wps:spPr>
+                        <a:xfrm>
+                          <a:off x="0" y="0"/>
+                          <a:ext cx="267970" cy="277495"/>
+                        </a:xfrm>
+                        <a:prstGeom prst="rect">
+                          <a:avLst/>
+                        </a:prstGeom>
+                        <a:solidFill>
+                          <a:srgbClr val="FFFF99">
+                            <a:alpha val="50000"/>
+                          </a:srgbClr>
+                        </a:solidFill>
+                        <a:ln>
+                          <a:solidFill>
+                            <a:srgbClr val="3465A4"/>
+                          </a:solidFill>
+                        </a:ln>
+                      </wps:spPr>
+                      <wps:style>
+                        <a:lnRef idx="0">
+                          <a:scrgbClr r="0" g="0" b="0"/>
+                        </a:lnRef>
+                        <a:fillRef idx="0">
+                          <a:scrgbClr r="0" g="0" b="0"/>
+                        </a:fillRef>
+                        <a:effectRef idx="0">
+                          <a:scrgbClr r="0" g="0" b="0"/>
+                        </a:effectRef>
+                        <a:fontRef idx="minor"/>
+                      </wps:style>
+                      <wps:bodyPr/>
+                    </wps:wsp>
+                  </a:graphicData>
+                </a:graphic>
+              </wp:anchor>
+            </w:drawing>
+          </mc:Choice>
+          <mc:Fallback>
+            <w:pict>
+              <v:rect w14:anchorId="4798DA09" id="Rectangle 21" o:spid="_x0000_s1026" style="position:absolute;margin-left:9pt;margin-top:110.6pt;width:21.1pt;height:21.85pt;z-index:251669504;visibility:visible;mso-wrap-style:square;mso-wrap-distance-left:0;mso-wrap-distance-top:0;mso-wrap-distance-right:0;mso-wrap-distance-bottom:0;mso-position-horizontal:absolute;mso-position-horizontal-relative:text;mso-position-vertical:absolute;mso-position-vertical-relative:text;v-text-anchor:top" o:gfxdata="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" fillcolor="#ff9" strokecolor="#3465a4">
+                <v:fill opacity="32896f"/>
+              </v:rect>
+            </w:pict>
+          </mc:Fallback>
+        </mc:AlternateContent>
+      </w:r>
+      <w:r>
+        <w:rPr>
+          <w:rFonts w:ascii="Calibri" w:hAnsi="Calibri"/>
+          <w:noProof/>
+          <w:lang w:eastAsia="en-US" w:bidi="ar-SA"/>
+        </w:rPr>
+        <w:drawing>
+          <wp:inline distT="0" distB="0" distL="0" distR="0" wp14:anchorId="1398F519" wp14:editId="6DFF726E">
+            <wp:extent cx="5543550" cy="1924050"/>
+            <wp:effectExtent l="0" t="0" r="0" b="0"/>
+            <wp:docPr id="20" name="Picture 20"/>
+            <wp:cNvGraphicFramePr>
+              <a:graphicFrameLocks xmlns:a="http://schemas.openxmlformats.org/drawingml/2006/main" noChangeAspect="1"/>
+            </wp:cNvGraphicFramePr>
+            <a:graphic xmlns:a="http://schemas.openxmlformats.org/drawingml/2006/main">
+              <a:graphicData uri="http://schemas.openxmlformats.org/drawingml/2006/picture">
+                <pic:pic xmlns:pic="http://schemas.openxmlformats.org/drawingml/2006/picture">
+                  <pic:nvPicPr>
+                    <pic:cNvPr id="20" name="pic.PNG"/>
+                    <pic:cNvPicPr/>
+                  </pic:nvPicPr>
+                  <pic:blipFill>
+                    <a:blip r:embed="rId19">
+                      <a:extLst>
+                        <a:ext uri="{28A0092B-C50C-407E-A947-70E740481C1C}">
+                          <a14:useLocalDpi xmlns:a14="http://schemas.microsoft.com/office/drawing/2010/main" val="0"/>
+                        </a:ext>
+                      </a:extLst>
+                    </a:blip>
+                    <a:stretch>
+                      <a:fillRect/>
+                    </a:stretch>
+                  </pic:blipFill>
+                  <pic:spPr>
+                    <a:xfrm>
+                      <a:off x="0" y="0"/>
+                      <a:ext cx="5544325" cy="1924319"/>
+                    </a:xfrm>
+                    <a:prstGeom prst="rect">
+                      <a:avLst/>
+                    </a:prstGeom>
+                  </pic:spPr>
+                </pic:pic>
+              </a:graphicData>
+            </a:graphic>
+          </wp:inline>
+        </w:drawing>
+      </w:r>
+    </w:p>
+    <w:p>
+      <w:pPr>
+        <w:rPr>
+          <w:rFonts w:ascii="Calibri" w:hAnsi="Calibri"/>
+        </w:rPr>
+      </w:pPr>
+    </w:p>
+    <w:p>
+      <w:pPr>
+        <w:rPr>
+          <w:rFonts w:ascii="Calibri" w:hAnsi="Calibri"/>
+        </w:rPr>
+      </w:pPr>
+      <w:r>
+        <w:rPr>
+          <w:rFonts w:ascii="Calibri" w:hAnsi="Calibri"/>
+          <w:noProof/>
+          <w:lang w:eastAsia="en-US" w:bidi="ar-SA"/>
+        </w:rPr>
+        <mc:AlternateContent>
+          <mc:Choice Requires="wps">
+            <w:drawing>
+              <wp:anchor distT="0" distB="0" distL="0" distR="0" simplePos="0" relativeHeight="251671552" behindDoc="0" locked="0" layoutInCell="1" allowOverlap="1" wp14:anchorId="6AF1BE0A" wp14:editId="5714731A">
+                <wp:simplePos x="0" y="0"/>
+                <wp:positionH relativeFrom="column">
+                  <wp:posOffset>285750</wp:posOffset>
+                </wp:positionH>
+                <wp:positionV relativeFrom="paragraph">
+                  <wp:posOffset>1685290</wp:posOffset>
+                </wp:positionV>
+                <wp:extent cx="267970" cy="277495"/>
+                <wp:effectExtent l="0" t="0" r="0" b="0"/>
+                <wp:wrapNone/>
+                <wp:docPr id="22" name="Rectangle 22"/>
+                <wp:cNvGraphicFramePr/>
+                <a:graphic xmlns:a="http://schemas.openxmlformats.org/drawingml/2006/main">
+                  <a:graphicData uri="http://schemas.microsoft.com/office/word/2010/wordprocessingShape">
+                    <wps:wsp>
+                      <wps:cNvSpPr/>
+                      <wps:spPr>
+                        <a:xfrm>
+                          <a:off x="0" y="0"/>
+                          <a:ext cx="267970" cy="277495"/>
+                        </a:xfrm>
+                        <a:prstGeom prst="rect">
+                          <a:avLst/>
+                        </a:prstGeom>
+                        <a:solidFill>
+                          <a:srgbClr val="FFFF99">
+                            <a:alpha val="50000"/>
+                          </a:srgbClr>
+                        </a:solidFill>
+                        <a:ln>
+                          <a:solidFill>
+                            <a:srgbClr val="3465A4"/>
+                          </a:solidFill>
+                        </a:ln>
+                      </wps:spPr>
+                      <wps:style>
+                        <a:lnRef idx="0">
+                          <a:scrgbClr r="0" g="0" b="0"/>
+                        </a:lnRef>
+                        <a:fillRef idx="0">
+                          <a:scrgbClr r="0" g="0" b="0"/>
+                        </a:fillRef>
+                        <a:effectRef idx="0">
+                          <a:scrgbClr r="0" g="0" b="0"/>
+                        </a:effectRef>
+                        <a:fontRef idx="minor"/>
+                      </wps:style>
+                      <wps:bodyPr/>
+                    </wps:wsp>
+                  </a:graphicData>
+                </a:graphic>
+                <wp14:sizeRelH relativeFrom="margin">
+                  <wp14:pctWidth>0</wp14:pctWidth>
+                </wp14:sizeRelH>
+              </wp:anchor>
+            </w:drawing>
+          </mc:Choice>
+          <mc:Fallback>
+            <w:pict>
+              <v:rect w14:anchorId="1960D9B8" id="Rectangle 22" o:spid="_x0000_s1026" style="position:absolute;margin-left:22.5pt;margin-top:132.7pt;width:21.1pt;height:21.85pt;z-index:251671552;visibility:visible;mso-wrap-style:square;mso-width-percent:0;mso-wrap-distance-left:0;mso-wrap-distance-top:0;mso-wrap-distance-right:0;mso-wrap-distance-bottom:0;mso-position-horizontal:absolute;mso-position-horizontal-relative:text;mso-position-vertical:absolute;mso-position-vertical-relative:text;mso-width-percent:0;mso-width-relative:margin;v-text-anchor:top" o:gfxdata="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" fillcolor="#ff9" strokecolor="#3465a4">
+                <v:fill opacity="32896f"/>
+              </v:rect>
+            </w:pict>
+          </mc:Fallback>
+        </mc:AlternateContent>
+      </w:r>
+      <w:r>
+        <w:rPr>
+          <w:rFonts w:ascii="Calibri" w:hAnsi="Calibri"/>
+          <w:noProof/>
+          <w:lang w:eastAsia="en-US" w:bidi="ar-SA"/>
+        </w:rPr>
+        <w:drawing>
+          <wp:inline distT="0" distB="0" distL="0" distR="0" wp14:anchorId="590F0073" wp14:editId="2F9133D9">
+            <wp:extent cx="5468113" cy="3010320"/>
+            <wp:effectExtent l="0" t="0" r="0" b="0"/>
+            <wp:docPr id="15" name="Picture 15"/>
+            <wp:cNvGraphicFramePr>
+              <a:graphicFrameLocks xmlns:a="http://schemas.openxmlformats.org/drawingml/2006/main" noChangeAspect="1"/>
+            </wp:cNvGraphicFramePr>
+            <a:graphic xmlns:a="http://schemas.openxmlformats.org/drawingml/2006/main">
+              <a:graphicData uri="http://schemas.openxmlformats.org/drawingml/2006/picture">
+                <pic:pic xmlns:pic="http://schemas.openxmlformats.org/drawingml/2006/picture">
+                  <pic:nvPicPr>
+                    <pic:cNvPr id="15" name="pic.PNG"/>
+                    <pic:cNvPicPr/>
+                  </pic:nvPicPr>
+                  <pic:blipFill>
+                    <a:blip r:embed="rId20">
+                      <a:extLst>
+                        <a:ext uri="{28A0092B-C50C-407E-A947-70E740481C1C}">
+                          <a14:useLocalDpi xmlns:a14="http://schemas.microsoft.com/office/drawing/2010/main" val="0"/>
+                        </a:ext>
+                      </a:extLst>
+                    </a:blip>
+                    <a:stretch>
+                      <a:fillRect/>
+                    </a:stretch>
+                  </pic:blipFill>
+                  <pic:spPr>
+                    <a:xfrm>
+                      <a:off x="0" y="0"/>
+                      <a:ext cx="5468113" cy="3010320"/>
+                    </a:xfrm>
+                    <a:prstGeom prst="rect">
+                      <a:avLst/>
+                    </a:prstGeom>
+                  </pic:spPr>
+                </pic:pic>
+              </a:graphicData>
+            </a:graphic>
+          </wp:inline>
+        </w:drawing>
+      </w:r>
+    </w:p>
+    <w:p>
+      <w:pPr>
+        <w:rPr>
+          <w:rFonts w:ascii="Calibri" w:hAnsi="Calibri"/>
+        </w:rPr>
+      </w:pPr>
+      <w:r>
+        <w:rPr>
+          <w:rFonts w:ascii="Calibri" w:hAnsi="Calibri"/>
+        </w:rPr>
+        <w:t xml:space="preserve">The </w:t>
+      </w:r>
+      <m:oMath>
+        <m:r>
+          <w:rPr>
+            <w:rFonts w:ascii="Cambria Math" w:hAnsi="Cambria Math"/>
+          </w:rPr>
+          <m:t>ω</m:t>
+        </m:r>
+      </m:oMath>
+      <w:r>
+        <w:rPr>
+          <w:rFonts w:ascii="Calibri" w:hAnsi="Calibri"/>
+        </w:rPr>
+        <w:t xml:space="preserve"> values averaged over 1k iterations of 1k data points:</w:t>
+      </w:r>
+    </w:p>
+    <w:tbl>
+      <w:tblPr>
+        <w:tblStyle w:val="PlainTable4"/>
+        <w:tblW w:w="0" w:type="auto"/>
+        <w:jc w:val="center"/>
+        <w:tblLook w:val="04A0" w:firstRow="1" w:lastRow="0" w:firstColumn="1" w:lastColumn="0" w:noHBand="0" w:noVBand="1"/>
+      </w:tblPr>
+      <w:tblGrid>
+        <w:gridCol w:w="2814"/>
+        <w:gridCol w:w="2814"/>
+      </w:tblGrid>
+      <w:tr>
+        <w:trPr>
+          <w:cnfStyle w:val="100000000000" w:firstRow="1" w:lastRow="0" w:firstColumn="0" w:lastColumn="0" w:oddVBand="0" w:evenVBand="0" w:oddHBand="0" w:evenHBand="0" w:firstRowFirstColumn="0" w:firstRowLastColumn="0" w:lastRowFirstColumn="0" w:lastRowLastColumn="0"/>
+          <w:jc w:val="center"/>
+        </w:trPr>
+        <w:tc>
+          <w:tcPr>
+            <w:cnfStyle w:val="001000000000" w:firstRow="0" w:lastRow="0" w:firstColumn="1" w:lastColumn="0" w:oddVBand="0" w:evenVBand="0" w:oddHBand="0" w:evenHBand="0" w:firstRowFirstColumn="0" w:firstRowLastColumn="0" w:lastRowFirstColumn="0" w:lastRowLastColumn="0"/>
+            <w:tcW w:w="2814" w:type="dxa"/>
+          </w:tcPr>
+          <w:p>
+            <w:pPr>
+              <w:rPr>
+                <w:rFonts w:ascii="Calibri" w:hAnsi="Calibri"/>
+                <w:b w:val="0"/>
+                <w:sz w:val="20"/>
+                <w:szCs w:val="20"/>
+              </w:rPr>
+            </w:pPr>
+            <m:oMathPara>
+              <m:oMath>
+                <m:sSub>
+                  <m:sSubPr>
+                    <m:ctrlPr>
+                      <w:rPr>
+                        <w:rFonts w:ascii="Cambria Math" w:hAnsi="Cambria Math"/>
+                        <w:bCs w:val="0"/>
+                        <w:i/>
+                        <w:sz w:val="20"/>
+                        <w:szCs w:val="20"/>
+                      </w:rPr>
+                    </m:ctrlPr>
+                  </m:sSubPr>
+                  <m:e>
+                    <m:r>
+                      <w:rPr>
+                        <w:rFonts w:ascii="Cambria Math" w:hAnsi="Cambria Math"/>
+                        <w:sz w:val="20"/>
+                        <w:szCs w:val="20"/>
+                      </w:rPr>
+                      <m:t>ω</m:t>
+                    </m:r>
+                    <m:ctrlPr>
+                      <w:rPr>
+                        <w:rFonts w:ascii="Cambria Math" w:hAnsi="Cambria Math"/>
+                        <w:b w:val="0"/>
+                        <w:i/>
+                        <w:sz w:val="20"/>
+                        <w:szCs w:val="20"/>
+                      </w:rPr>
+                    </m:ctrlPr>
+                  </m:e>
+                  <m:sub>
+                    <m:r>
+                      <w:rPr>
+                        <w:rFonts w:ascii="Cambria Math" w:hAnsi="Cambria Math"/>
+                        <w:sz w:val="20"/>
+                        <w:szCs w:val="20"/>
+                      </w:rPr>
+                      <m:t>0</m:t>
+                    </m:r>
+                  </m:sub>
+                </m:sSub>
+              </m:oMath>
+            </m:oMathPara>
+          </w:p>
+        </w:tc>
+        <w:tc>
+          <w:tcPr>
+            <w:tcW w:w="2814" w:type="dxa"/>
+          </w:tcPr>
+          <w:p>
+            <w:pPr>
+              <w:cnfStyle w:val="100000000000" w:firstRow="1" w:lastRow="0" w:firstColumn="0" w:lastColumn="0" w:oddVBand="0" w:evenVBand="0" w:oddHBand="0" w:evenHBand="0" w:firstRowFirstColumn="0" w:firstRowLastColumn="0" w:lastRowFirstColumn="0" w:lastRowLastColumn="0"/>
+              <w:rPr>
+                <w:rFonts w:ascii="Calibri" w:hAnsi="Calibri"/>
+                <w:b w:val="0"/>
+                <w:sz w:val="20"/>
+                <w:szCs w:val="20"/>
+              </w:rPr>
+            </w:pPr>
+            <w:r>
+              <w:rPr>
+                <w:rFonts w:ascii="Calibri" w:hAnsi="Calibri"/>
+                <w:b w:val="0"/>
+                <w:sz w:val="20"/>
+                <w:szCs w:val="20"/>
+              </w:rPr>
+              <w:t>-0.9920648741983545</w:t>
+            </w:r>
+          </w:p>
+        </w:tc>
+      </w:tr>
+      <w:tr>
+        <w:trPr>
+          <w:cnfStyle w:val="000000100000" w:firstRow="0" w:lastRow="0" w:firstColumn="0" w:lastColumn="0" w:oddVBand="0" w:evenVBand="0" w:oddHBand="1" w:evenHBand="0" w:firstRowFirstColumn="0" w:firstRowLastColumn="0" w:lastRowFirstColumn="0" w:lastRowLastColumn="0"/>
+          <w:jc w:val="center"/>
+        </w:trPr>
+        <w:tc>
+          <w:tcPr>
+            <w:cnfStyle w:val="001000000000" w:firstRow="0" w:lastRow="0" w:firstColumn="1" w:lastColumn="0" w:oddVBand="0" w:evenVBand="0" w:oddHBand="0" w:evenHBand="0" w:firstRowFirstColumn="0" w:firstRowLastColumn="0" w:lastRowFirstColumn="0" w:lastRowLastColumn="0"/>
+            <w:tcW w:w="2814" w:type="dxa"/>
+          </w:tcPr>
+          <w:p>
+            <w:pPr>
+              <w:rPr>
+                <w:rFonts w:ascii="Calibri" w:hAnsi="Calibri"/>
+                <w:b w:val="0"/>
+                <w:sz w:val="20"/>
+                <w:szCs w:val="20"/>
+              </w:rPr>
+            </w:pPr>
+            <m:oMathPara>
+              <m:oMath>
+                <m:sSub>
+                  <m:sSubPr>
+                    <m:ctrlPr>
+                      <w:rPr>
+                        <w:rFonts w:ascii="Cambria Math" w:hAnsi="Cambria Math"/>
+                        <w:bCs w:val="0"/>
+                        <w:i/>
+                        <w:sz w:val="20"/>
+                        <w:szCs w:val="20"/>
+                      </w:rPr>
+                    </m:ctrlPr>
+                  </m:sSubPr>
+                  <m:e>
+                    <m:r>
+                      <w:rPr>
+                        <w:rFonts w:ascii="Cambria Math" w:hAnsi="Cambria Math"/>
+                        <w:sz w:val="20"/>
+                        <w:szCs w:val="20"/>
+                      </w:rPr>
+                      <m:t>ω</m:t>
+                    </m:r>
+                    <m:ctrlPr>
+                      <w:rPr>
+                        <w:rFonts w:ascii="Cambria Math" w:hAnsi="Cambria Math"/>
+                        <w:b w:val="0"/>
+                        <w:i/>
+                        <w:sz w:val="20"/>
+                        <w:szCs w:val="20"/>
+                      </w:rPr>
+                    </m:ctrlPr>
+                  </m:e>
+                  <m:sub>
+                    <m:r>
+                      <w:rPr>
+                        <w:rFonts w:ascii="Cambria Math" w:hAnsi="Cambria Math"/>
+                        <w:sz w:val="20"/>
+                        <w:szCs w:val="20"/>
+                      </w:rPr>
+                      <m:t>1</m:t>
+                    </m:r>
+                  </m:sub>
+                </m:sSub>
+              </m:oMath>
+            </m:oMathPara>
+          </w:p>
+        </w:tc>
+        <w:tc>
+          <w:tcPr>
+            <w:tcW w:w="2814" w:type="dxa"/>
+          </w:tcPr>
+          <w:p>
+            <w:pPr>
+              <w:cnfStyle w:val="000000100000" w:firstRow="0" w:lastRow="0" w:firstColumn="0" w:lastColumn="0" w:oddVBand="0" w:evenVBand="0" w:oddHBand="1" w:evenHBand="0" w:firstRowFirstColumn="0" w:firstRowLastColumn="0" w:lastRowFirstColumn="0" w:lastRowLastColumn="0"/>
+              <w:rPr>
+                <w:rFonts w:ascii="Calibri" w:hAnsi="Calibri"/>
+                <w:sz w:val="20"/>
+                <w:szCs w:val="20"/>
+              </w:rPr>
+            </w:pPr>
+            <w:r>
+              <w:rPr>
+                <w:rFonts w:ascii="Calibri" w:hAnsi="Calibri"/>
+                <w:sz w:val="20"/>
+                <w:szCs w:val="20"/>
+              </w:rPr>
+              <w:t>-0.0010410242800370714</w:t>
+            </w:r>
+          </w:p>
+        </w:tc>
+      </w:tr>
+      <w:tr>
+        <w:trPr>
+          <w:jc w:val="center"/>
+        </w:trPr>
+        <w:tc>
+          <w:tcPr>
+            <w:cnfStyle w:val="001000000000" w:firstRow="0" w:lastRow="0" w:firstColumn="1" w:lastColumn="0" w:oddVBand="0" w:evenVBand="0" w:oddHBand="0" w:evenHBand="0" w:firstRowFirstColumn="0" w:firstRowLastColumn="0" w:lastRowFirstColumn="0" w:lastRowLastColumn="0"/>
+            <w:tcW w:w="2814" w:type="dxa"/>
+          </w:tcPr>
+          <w:p>
+            <w:pPr>
+              <w:rPr>
+                <w:rFonts w:ascii="Calibri" w:hAnsi="Calibri"/>
+                <w:b w:val="0"/>
+                <w:sz w:val="20"/>
+                <w:szCs w:val="20"/>
+              </w:rPr>
+            </w:pPr>
+            <m:oMathPara>
+              <m:oMath>
+                <m:sSub>
+                  <m:sSubPr>
+                    <m:ctrlPr>
+                      <w:rPr>
+                        <w:rFonts w:ascii="Cambria Math" w:hAnsi="Cambria Math"/>
+                        <w:bCs w:val="0"/>
+                        <w:i/>
+                        <w:sz w:val="20"/>
+                        <w:szCs w:val="20"/>
+                      </w:rPr>
+                    </m:ctrlPr>
+                  </m:sSubPr>
+                  <m:e>
+                    <m:r>
+                      <w:rPr>
+                        <w:rFonts w:ascii="Cambria Math" w:hAnsi="Cambria Math"/>
+                        <w:sz w:val="20"/>
+                        <w:szCs w:val="20"/>
+                      </w:rPr>
+                      <m:t>ω</m:t>
+                    </m:r>
+                    <m:ctrlPr>
+                      <w:rPr>
+                        <w:rFonts w:ascii="Cambria Math" w:hAnsi="Cambria Math"/>
+                        <w:b w:val="0"/>
+                        <w:i/>
+                        <w:sz w:val="20"/>
+                        <w:szCs w:val="20"/>
+                      </w:rPr>
+                    </m:ctrlPr>
+                  </m:e>
+                  <m:sub>
+                    <m:r>
+                      <w:rPr>
+                        <w:rFonts w:ascii="Cambria Math" w:hAnsi="Cambria Math"/>
+                        <w:sz w:val="20"/>
+                        <w:szCs w:val="20"/>
+                      </w:rPr>
+                      <m:t>2</m:t>
+                    </m:r>
+                  </m:sub>
+                </m:sSub>
+              </m:oMath>
+            </m:oMathPara>
+          </w:p>
+        </w:tc>
+        <w:tc>
+          <w:tcPr>
+            <w:tcW w:w="2814" w:type="dxa"/>
+          </w:tcPr>
+          <w:p>
+            <w:pPr>
+              <w:cnfStyle w:val="000000000000" w:firstRow="0" w:lastRow="0" w:firstColumn="0" w:lastColumn="0" w:oddVBand="0" w:evenVBand="0" w:oddHBand="0" w:evenHBand="0" w:firstRowFirstColumn="0" w:firstRowLastColumn="0" w:lastRowFirstColumn="0" w:lastRowLastColumn="0"/>
+              <w:rPr>
+                <w:rFonts w:ascii="Calibri" w:hAnsi="Calibri"/>
+                <w:sz w:val="20"/>
+                <w:szCs w:val="20"/>
+              </w:rPr>
+            </w:pPr>
+            <w:r>
+              <w:rPr>
+                <w:rFonts w:ascii="Calibri" w:hAnsi="Calibri"/>
+                <w:sz w:val="20"/>
+                <w:szCs w:val="20"/>
+              </w:rPr>
+              <w:t>-6.064162330244251E-4</w:t>
+            </w:r>
+          </w:p>
+        </w:tc>
+      </w:tr>
+      <w:tr>
+        <w:trPr>
+          <w:cnfStyle w:val="000000100000" w:firstRow="0" w:lastRow="0" w:firstColumn="0" w:lastColumn="0" w:oddVBand="0" w:evenVBand="0" w:oddHBand="1" w:evenHBand="0" w:firstRowFirstColumn="0" w:firstRowLastColumn="0" w:lastRowFirstColumn="0" w:lastRowLastColumn="0"/>
+          <w:jc w:val="center"/>
+        </w:trPr>
+        <w:tc>
+          <w:tcPr>
+            <w:cnfStyle w:val="001000000000" w:firstRow="0" w:lastRow="0" w:firstColumn="1" w:lastColumn="0" w:oddVBand="0" w:evenVBand="0" w:oddHBand="0" w:evenHBand="0" w:firstRowFirstColumn="0" w:firstRowLastColumn="0" w:lastRowFirstColumn="0" w:lastRowLastColumn="0"/>
+            <w:tcW w:w="2814" w:type="dxa"/>
+          </w:tcPr>
+          <w:p>
+            <w:pPr>
+              <w:rPr>
+                <w:rFonts w:ascii="Calibri" w:hAnsi="Calibri"/>
+                <w:b w:val="0"/>
+                <w:sz w:val="20"/>
+                <w:szCs w:val="20"/>
+              </w:rPr>
+            </w:pPr>
+            <m:oMathPara>
+              <m:oMath>
+                <m:sSub>
+                  <m:sSubPr>
+                    <m:ctrlPr>
+                      <w:rPr>
+                        <w:rFonts w:ascii="Cambria Math" w:hAnsi="Cambria Math"/>
+                        <w:bCs w:val="0"/>
+                        <w:i/>
+                        <w:sz w:val="20"/>
+                        <w:szCs w:val="20"/>
+                      </w:rPr>
+                    </m:ctrlPr>
+                  </m:sSubPr>
+                  <m:e>
+                    <m:r>
+                      <w:rPr>
+                        <w:rFonts w:ascii="Cambria Math" w:hAnsi="Cambria Math"/>
+                        <w:sz w:val="20"/>
+                        <w:szCs w:val="20"/>
+                      </w:rPr>
+                      <m:t>ω</m:t>
+                    </m:r>
+                    <m:ctrlPr>
+                      <w:rPr>
+                        <w:rFonts w:ascii="Cambria Math" w:hAnsi="Cambria Math"/>
+                        <w:b w:val="0"/>
+                        <w:i/>
+                        <w:sz w:val="20"/>
+                        <w:szCs w:val="20"/>
+                      </w:rPr>
+                    </m:ctrlPr>
+                  </m:e>
+                  <m:sub>
+                    <m:r>
+                      <w:rPr>
+                        <w:rFonts w:ascii="Cambria Math" w:hAnsi="Cambria Math"/>
+                        <w:sz w:val="20"/>
+                        <w:szCs w:val="20"/>
+                      </w:rPr>
+                      <m:t>3</m:t>
+                    </m:r>
+                  </m:sub>
+                </m:sSub>
+              </m:oMath>
+            </m:oMathPara>
+          </w:p>
+        </w:tc>
+        <w:tc>
+          <w:tcPr>
+            <w:tcW w:w="2814" w:type="dxa"/>
+          </w:tcPr>
+          <w:p>
+            <w:pPr>
+              <w:cnfStyle w:val="000000100000" w:firstRow="0" w:lastRow="0" w:firstColumn="0" w:lastColumn="0" w:oddVBand="0" w:evenVBand="0" w:oddHBand="1" w:evenHBand="0" w:firstRowFirstColumn="0" w:firstRowLastColumn="0" w:lastRowFirstColumn="0" w:lastRowLastColumn="0"/>
+              <w:rPr>
+                <w:rFonts w:ascii="Calibri" w:hAnsi="Calibri"/>
+                <w:sz w:val="20"/>
+                <w:szCs w:val="20"/>
+              </w:rPr>
+            </w:pPr>
+            <w:r>
+              <w:rPr>
+                <w:rFonts w:ascii="Calibri" w:hAnsi="Calibri"/>
+                <w:sz w:val="20"/>
+                <w:szCs w:val="20"/>
+              </w:rPr>
+              <w:t>0.0011122887682191824</w:t>
+            </w:r>
+          </w:p>
+        </w:tc>
+      </w:tr>
+      <w:tr>
+        <w:trPr>
+          <w:jc w:val="center"/>
+        </w:trPr>
+        <w:tc>
+          <w:tcPr>
+            <w:cnfStyle w:val="001000000000" w:firstRow="0" w:lastRow="0" w:firstColumn="1" w:lastColumn="0" w:oddVBand="0" w:evenVBand="0" w:oddHBand="0" w:evenHBand="0" w:firstRowFirstColumn="0" w:firstRowLastColumn="0" w:lastRowFirstColumn="0" w:lastRowLastColumn="0"/>
+            <w:tcW w:w="2814" w:type="dxa"/>
+          </w:tcPr>
+          <w:p>
+            <w:pPr>
+              <w:rPr>
+                <w:rFonts w:ascii="Calibri" w:hAnsi="Calibri"/>
+                <w:b w:val="0"/>
+                <w:sz w:val="20"/>
+                <w:szCs w:val="20"/>
+              </w:rPr>
+            </w:pPr>
+            <m:oMathPara>
+              <m:oMath>
+                <m:sSub>
+                  <m:sSubPr>
+                    <m:ctrlPr>
+                      <w:rPr>
+                        <w:rFonts w:ascii="Cambria Math" w:hAnsi="Cambria Math"/>
+                        <w:bCs w:val="0"/>
+                        <w:i/>
+                        <w:sz w:val="20"/>
+                        <w:szCs w:val="20"/>
+                      </w:rPr>
+                    </m:ctrlPr>
+                  </m:sSubPr>
+                  <m:e>
+                    <m:r>
+                      <w:rPr>
+                        <w:rFonts w:ascii="Cambria Math" w:hAnsi="Cambria Math"/>
+                        <w:sz w:val="20"/>
+                        <w:szCs w:val="20"/>
+                      </w:rPr>
+                      <m:t>ω</m:t>
+                    </m:r>
+                    <m:ctrlPr>
+                      <w:rPr>
+                        <w:rFonts w:ascii="Cambria Math" w:hAnsi="Cambria Math"/>
+                        <w:b w:val="0"/>
+                        <w:i/>
+                        <w:sz w:val="20"/>
+                        <w:szCs w:val="20"/>
+                      </w:rPr>
+                    </m:ctrlPr>
+                  </m:e>
+                  <m:sub>
+                    <m:r>
+                      <w:rPr>
+                        <w:rFonts w:ascii="Cambria Math" w:hAnsi="Cambria Math"/>
+                        <w:sz w:val="20"/>
+                        <w:szCs w:val="20"/>
+                      </w:rPr>
+                      <m:t>4</m:t>
+                    </m:r>
+                  </m:sub>
+                </m:sSub>
+              </m:oMath>
+            </m:oMathPara>
+          </w:p>
+        </w:tc>
+        <w:tc>
+          <w:tcPr>
+            <w:tcW w:w="2814" w:type="dxa"/>
+          </w:tcPr>
+          <w:p>
+            <w:pPr>
+              <w:cnfStyle w:val="000000000000" w:firstRow="0" w:lastRow="0" w:firstColumn="0" w:lastColumn="0" w:oddVBand="0" w:evenVBand="0" w:oddHBand="0" w:evenHBand="0" w:firstRowFirstColumn="0" w:firstRowLastColumn="0" w:lastRowFirstColumn="0" w:lastRowLastColumn="0"/>
+              <w:rPr>
+                <w:rFonts w:ascii="Calibri" w:hAnsi="Calibri"/>
+                <w:sz w:val="20"/>
+                <w:szCs w:val="20"/>
+              </w:rPr>
+            </w:pPr>
+            <w:r>
+              <w:rPr>
+                <w:rFonts w:ascii="Calibri" w:hAnsi="Calibri"/>
+                <w:sz w:val="20"/>
+                <w:szCs w:val="20"/>
+              </w:rPr>
+              <w:t>1.557843289179927</w:t>
+            </w:r>
+          </w:p>
+        </w:tc>
+      </w:tr>
+      <w:tr>
+        <w:trPr>
+          <w:cnfStyle w:val="000000100000" w:firstRow="0" w:lastRow="0" w:firstColumn="0" w:lastColumn="0" w:oddVBand="0" w:evenVBand="0" w:oddHBand="1" w:evenHBand="0" w:firstRowFirstColumn="0" w:firstRowLastColumn="0" w:lastRowFirstColumn="0" w:lastRowLastColumn="0"/>
+          <w:jc w:val="center"/>
+        </w:trPr>
+        <w:tc>
+          <w:tcPr>
+            <w:cnfStyle w:val="001000000000" w:firstRow="0" w:lastRow="0" w:firstColumn="1" w:lastColumn="0" w:oddVBand="0" w:evenVBand="0" w:oddHBand="0" w:evenHBand="0" w:firstRowFirstColumn="0" w:firstRowLastColumn="0" w:lastRowFirstColumn="0" w:lastRowLastColumn="0"/>
+            <w:tcW w:w="2814" w:type="dxa"/>
+          </w:tcPr>
+          <w:p>
+            <w:pPr>
+              <w:rPr>
+                <w:rFonts w:ascii="Calibri" w:hAnsi="Calibri"/>
+                <w:b w:val="0"/>
+                <w:sz w:val="20"/>
+                <w:szCs w:val="20"/>
+              </w:rPr>
+            </w:pPr>
+            <m:oMathPara>
+              <m:oMath>
+                <m:sSub>
+                  <m:sSubPr>
+                    <m:ctrlPr>
+                      <w:rPr>
+                        <w:rFonts w:ascii="Cambria Math" w:hAnsi="Cambria Math"/>
+                        <w:bCs w:val="0"/>
+                        <w:i/>
+                        <w:sz w:val="20"/>
+                        <w:szCs w:val="20"/>
+                      </w:rPr>
+                    </m:ctrlPr>
+                  </m:sSubPr>
+                  <m:e>
+                    <m:r>
+                      <w:rPr>
+                        <w:rFonts w:ascii="Cambria Math" w:hAnsi="Cambria Math"/>
+                        <w:sz w:val="20"/>
+                        <w:szCs w:val="20"/>
+                      </w:rPr>
+                      <m:t>ω</m:t>
+                    </m:r>
+                    <m:ctrlPr>
+                      <w:rPr>
+                        <w:rFonts w:ascii="Cambria Math" w:hAnsi="Cambria Math"/>
+                        <w:b w:val="0"/>
+                        <w:i/>
+                        <w:sz w:val="20"/>
+                        <w:szCs w:val="20"/>
+                      </w:rPr>
+                    </m:ctrlPr>
+                  </m:e>
+                  <m:sub>
+                    <m:r>
+                      <w:rPr>
+                        <w:rFonts w:ascii="Cambria Math" w:hAnsi="Cambria Math"/>
+                        <w:sz w:val="20"/>
+                        <w:szCs w:val="20"/>
+                      </w:rPr>
+                      <m:t>5</m:t>
+                    </m:r>
+                  </m:sub>
+                </m:sSub>
+              </m:oMath>
+            </m:oMathPara>
+          </w:p>
+        </w:tc>
+        <w:tc>
+          <w:tcPr>
+            <w:tcW w:w="2814" w:type="dxa"/>
+          </w:tcPr>
+          <w:p>
+            <w:pPr>
+              <w:cnfStyle w:val="000000100000" w:firstRow="0" w:lastRow="0" w:firstColumn="0" w:lastColumn="0" w:oddVBand="0" w:evenVBand="0" w:oddHBand="1" w:evenHBand="0" w:firstRowFirstColumn="0" w:firstRowLastColumn="0" w:lastRowFirstColumn="0" w:lastRowLastColumn="0"/>
+              <w:rPr>
+                <w:rFonts w:ascii="Calibri" w:hAnsi="Calibri"/>
+                <w:sz w:val="20"/>
+                <w:szCs w:val="20"/>
+              </w:rPr>
+            </w:pPr>
+            <w:r>
+              <w:rPr>
+                <w:rFonts w:ascii="Calibri" w:hAnsi="Calibri"/>
+                <w:sz w:val="20"/>
+                <w:szCs w:val="20"/>
+              </w:rPr>
+              <w:t>1.5581759165173998</w:t>
+            </w:r>
+          </w:p>
+        </w:tc>
+      </w:tr>
+    </w:tbl>
+    <w:p>
+      <w:pPr>
+        <w:rPr>
+          <w:rFonts w:ascii="Calibri" w:hAnsi="Calibri"/>
+        </w:rPr>
+      </w:pPr>
       <w:bookmarkStart w:id="1" w:name="_GoBack"/>
       <w:bookmarkEnd w:id="1"/>
-      <w:r>
-        <w:rPr>
-          <w:rFonts w:ascii="Calibri" w:hAnsi="Calibri"/>
-        </w:rPr>
-        <w:t xml:space="preserve">. </w:t>
-      </w:r>
+    </w:p>
+    <w:p>
+      <w:pPr>
+        <w:rPr>
+          <w:rFonts w:ascii="Calibri" w:hAnsi="Calibri"/>
+        </w:rPr>
+      </w:pPr>
+    </w:p>
+    <w:p>
+      <w:pPr>
+        <w:rPr>
+          <w:rFonts w:ascii="Calibri" w:hAnsi="Calibri"/>
+        </w:rPr>
+      </w:pPr>
+    </w:p>
+    <w:p>
+      <w:pPr>
+        <w:rPr>
+          <w:rFonts w:ascii="Calibri" w:hAnsi="Calibri"/>
+        </w:rPr>
+      </w:pPr>
+    </w:p>
+    <w:p>
+      <w:pPr>
+        <w:tabs>
+          <w:tab w:val="left" w:pos="4365"/>
+        </w:tabs>
+        <w:rPr>
+          <w:rFonts w:ascii="Calibri" w:hAnsi="Calibri"/>
+        </w:rPr>
+      </w:pPr>
     </w:p>
     <w:sectPr>
       <w:pgSz w:w="12240" w:h="15840"/>
@@ -4472,6 +5427,52 @@
       <w:u w:val="single"/>
     </w:rPr>
   </w:style>
+  <w:style w:type="table" w:styleId="PlainTable4">
+    <w:name w:val="Plain Table 4"/>
+    <w:basedOn w:val="TableNormal"/>
+    <w:uiPriority w:val="44"/>
+    <w:rsid w:val="00463275"/>
+    <w:tblPr>
+      <w:tblStyleRowBandSize w:val="1"/>
+      <w:tblStyleColBandSize w:val="1"/>
+    </w:tblPr>
+    <w:tblStylePr w:type="firstRow">
+      <w:rPr>
+        <w:b/>
+        <w:bCs/>
+      </w:rPr>
+    </w:tblStylePr>
+    <w:tblStylePr w:type="lastRow">
+      <w:rPr>
+        <w:b/>
+        <w:bCs/>
+      </w:rPr>
+    </w:tblStylePr>
+    <w:tblStylePr w:type="firstCol">
+      <w:rPr>
+        <w:b/>
+        <w:bCs/>
+      </w:rPr>
+    </w:tblStylePr>
+    <w:tblStylePr w:type="lastCol">
+      <w:rPr>
+        <w:b/>
+        <w:bCs/>
+      </w:rPr>
+    </w:tblStylePr>
+    <w:tblStylePr w:type="band1Vert">
+      <w:tblPr/>
+      <w:tcPr>
+        <w:shd w:val="clear" w:color="auto" w:fill="F2F2F2" w:themeFill="background1" w:themeFillShade="F2"/>
+      </w:tcPr>
+    </w:tblStylePr>
+    <w:tblStylePr w:type="band1Horz">
+      <w:tblPr/>
+      <w:tcPr>
+        <w:shd w:val="clear" w:color="auto" w:fill="F2F2F2" w:themeFill="background1" w:themeFillShade="F2"/>
+      </w:tcPr>
+    </w:tblStylePr>
+  </w:style>
 </w:styles>
 </file>
 
@@ -4734,4 +5735,16 @@
     </a:ext>
   </a:extLst>
 </a:theme>
+</file>
+
+<file path=customXml/item1.xml><?xml version="1.0" encoding="utf-8"?>
+<b:Sources xmlns:b="http://schemas.openxmlformats.org/officeDocument/2006/bibliography" xmlns="http://schemas.openxmlformats.org/officeDocument/2006/bibliography" SelectedStyle="\IEEE2006OfficeOnline.xsl" StyleName="IEEE" Version="2006"/>
+</file>
+
+<file path=customXml/itemProps1.xml><?xml version="1.0" encoding="utf-8"?>
+<ds:datastoreItem xmlns:ds="http://schemas.openxmlformats.org/officeDocument/2006/customXml" ds:itemID="{4CCDF903-8ACB-4707-A919-967C47F1F4A2}">
+  <ds:schemaRefs>
+    <ds:schemaRef ds:uri="http://schemas.openxmlformats.org/officeDocument/2006/bibliography"/>
+  </ds:schemaRefs>
+</ds:datastoreItem>
 </file>
</xml_diff>